<commit_message>
Se modifican las imágnes de los casos de uso
</commit_message>
<xml_diff>
--- a/Cuadro FIS.docx
+++ b/Cuadro FIS.docx
@@ -1,6 +1,6 @@
 
 <file path=word/document.xml><?xml version="1.0" encoding="utf-8"?>
-<w:document xmlns:wpc="http://schemas.microsoft.com/office/word/2010/wordprocessingCanvas" xmlns:cx="http://schemas.microsoft.com/office/drawing/2014/chartex" xmlns:cx1="http://schemas.microsoft.com/office/drawing/2015/9/8/chartex" xmlns:cx2="http://schemas.microsoft.com/office/drawing/2015/10/21/chartex" xmlns:cx3="http://schemas.microsoft.com/office/drawing/2016/5/9/chartex" xmlns:cx4="http://schemas.microsoft.com/office/drawing/2016/5/10/chartex" xmlns:cx5="http://schemas.microsoft.com/office/drawing/2016/5/11/chartex" xmlns:cx6="http://schemas.microsoft.com/office/drawing/2016/5/12/chartex" xmlns:cx7="http://schemas.microsoft.com/office/drawing/2016/5/13/chartex" xmlns:cx8="http://schemas.microsoft.com/office/drawing/2016/5/14/chartex" xmlns:mc="http://schemas.openxmlformats.org/markup-compatibility/2006" xmlns:aink="http://schemas.microsoft.com/office/drawing/2016/ink" xmlns:am3d="http://schemas.microsoft.com/office/drawing/2017/model3d" xmlns:o="urn:schemas-microsoft-com:office:office" xmlns:oel="http://schemas.microsoft.com/office/2019/extlst" xmlns:r="http://schemas.openxmlformats.org/officeDocument/2006/relationships" xmlns:m="http://schemas.openxmlformats.org/officeDocument/2006/math" xmlns:v="urn:schemas-microsoft-com:vml" xmlns:wp14="http://schemas.microsoft.com/office/word/2010/wordprocessingDrawing" xmlns:wp="http://schemas.openxmlformats.org/drawingml/2006/wordprocessingDrawing" xmlns:w10="urn:schemas-microsoft-com:office:word" xmlns:w="http://schemas.openxmlformats.org/wordprocessingml/2006/main" xmlns:w14="http://schemas.microsoft.com/office/word/2010/wordml" xmlns:w15="http://schemas.microsoft.com/office/word/2012/wordml" xmlns:w16cex="http://schemas.microsoft.com/office/word/2018/wordml/cex" xmlns:w16cid="http://schemas.microsoft.com/office/word/2016/wordml/cid" xmlns:w16="http://schemas.microsoft.com/office/word/2018/wordml" xmlns:w16sdtdh="http://schemas.microsoft.com/office/word/2020/wordml/sdtdatahash" xmlns:w16se="http://schemas.microsoft.com/office/word/2015/wordml/symex" xmlns:wpg="http://schemas.microsoft.com/office/word/2010/wordprocessingGroup" xmlns:wpi="http://schemas.microsoft.com/office/word/2010/wordprocessingInk" xmlns:wne="http://schemas.microsoft.com/office/word/2006/wordml" xmlns:wps="http://schemas.microsoft.com/office/word/2010/wordprocessingShape" mc:Ignorable="w14 w15 w16se w16cid w16 w16cex w16sdtdh wp14">
+<w:document xmlns:wpc="http://schemas.microsoft.com/office/word/2010/wordprocessingCanvas" xmlns:cx="http://schemas.microsoft.com/office/drawing/2014/chartex" xmlns:cx1="http://schemas.microsoft.com/office/drawing/2015/9/8/chartex" xmlns:cx2="http://schemas.microsoft.com/office/drawing/2015/10/21/chartex" xmlns:cx3="http://schemas.microsoft.com/office/drawing/2016/5/9/chartex" xmlns:cx4="http://schemas.microsoft.com/office/drawing/2016/5/10/chartex" xmlns:cx5="http://schemas.microsoft.com/office/drawing/2016/5/11/chartex" xmlns:cx6="http://schemas.microsoft.com/office/drawing/2016/5/12/chartex" xmlns:cx7="http://schemas.microsoft.com/office/drawing/2016/5/13/chartex" xmlns:cx8="http://schemas.microsoft.com/office/drawing/2016/5/14/chartex" xmlns:mc="http://schemas.openxmlformats.org/markup-compatibility/2006" xmlns:aink="http://schemas.microsoft.com/office/drawing/2016/ink" xmlns:am3d="http://schemas.microsoft.com/office/drawing/2017/model3d" xmlns:o="urn:schemas-microsoft-com:office:office" xmlns:r="http://schemas.openxmlformats.org/officeDocument/2006/relationships" xmlns:m="http://schemas.openxmlformats.org/officeDocument/2006/math" xmlns:v="urn:schemas-microsoft-com:vml" xmlns:wp14="http://schemas.microsoft.com/office/word/2010/wordprocessingDrawing" xmlns:wp="http://schemas.openxmlformats.org/drawingml/2006/wordprocessingDrawing" xmlns:w10="urn:schemas-microsoft-com:office:word" xmlns:w="http://schemas.openxmlformats.org/wordprocessingml/2006/main" xmlns:w14="http://schemas.microsoft.com/office/word/2010/wordml" xmlns:w15="http://schemas.microsoft.com/office/word/2012/wordml" xmlns:w16cid="http://schemas.microsoft.com/office/word/2016/wordml/cid" xmlns:w16se="http://schemas.microsoft.com/office/word/2015/wordml/symex" xmlns:wpg="http://schemas.microsoft.com/office/word/2010/wordprocessingGroup" xmlns:wpi="http://schemas.microsoft.com/office/word/2010/wordprocessingInk" xmlns:wne="http://schemas.microsoft.com/office/word/2006/wordml" xmlns:wps="http://schemas.microsoft.com/office/word/2010/wordprocessingShape" mc:Ignorable="w14 w15 w16se w16cid wp14">
   <w:body>
     <w:p>
       <w:pPr>
@@ -30,7 +30,29 @@
           <w:sz w:val="24"/>
           <w:szCs w:val="24"/>
         </w:rPr>
-        <w:t xml:space="preserve"> #  -“Ingenieros de Lego”</w:t>
+        <w:t xml:space="preserve"> </w:t>
+      </w:r>
+      <w:proofErr w:type="gramStart"/>
+      <w:r>
+        <w:rPr>
+          <w:rFonts w:ascii="Times New Roman" w:hAnsi="Times New Roman" w:cs="Times New Roman"/>
+          <w:b/>
+          <w:bCs/>
+          <w:sz w:val="24"/>
+          <w:szCs w:val="24"/>
+        </w:rPr>
+        <w:t>#  -</w:t>
+      </w:r>
+      <w:proofErr w:type="gramEnd"/>
+      <w:r>
+        <w:rPr>
+          <w:rFonts w:ascii="Times New Roman" w:hAnsi="Times New Roman" w:cs="Times New Roman"/>
+          <w:b/>
+          <w:bCs/>
+          <w:sz w:val="24"/>
+          <w:szCs w:val="24"/>
+        </w:rPr>
+        <w:t>“Ingenieros de Lego”</w:t>
       </w:r>
     </w:p>
     <w:p>
@@ -126,7 +148,25 @@
           <w:sz w:val="24"/>
           <w:szCs w:val="24"/>
         </w:rPr>
-        <w:t>Una aplicación que le permita a los usuarios consultar que discotecas se adecuan más a sus gustos, ya sea por cercanía, temática, concurrencia, bebidas, shows, música, etc…, igualmente si la persona lo requiere, poder hacer reservas en los mismos pues por lo general toca llamar directamente a la discoteca – bar para realizar la reserva, con la aplicación se simplifica esta tarea además de que se puede hacer un filtrado más rápido que se adecue a los gustos del cliente; si la persona lo requiere, junto con la reserva tener la posibilidad de apartar por anticipado ciertas bebidas, comidas o servicios VIP que consideren necesarios.</w:t>
+        <w:t xml:space="preserve">Una aplicación que le permita a los usuarios consultar que discotecas se adecuan más a sus gustos, ya sea por cercanía, temática, concurrencia, bebidas, shows, música, </w:t>
+      </w:r>
+      <w:proofErr w:type="spellStart"/>
+      <w:r>
+        <w:rPr>
+          <w:rFonts w:ascii="Times New Roman" w:hAnsi="Times New Roman" w:cs="Times New Roman"/>
+          <w:sz w:val="24"/>
+          <w:szCs w:val="24"/>
+        </w:rPr>
+        <w:t>etc</w:t>
+      </w:r>
+      <w:proofErr w:type="spellEnd"/>
+      <w:r>
+        <w:rPr>
+          <w:rFonts w:ascii="Times New Roman" w:hAnsi="Times New Roman" w:cs="Times New Roman"/>
+          <w:sz w:val="24"/>
+          <w:szCs w:val="24"/>
+        </w:rPr>
+        <w:t>…, igualmente si la persona lo requiere, poder hacer reservas en los mismos pues por lo general toca llamar directamente a la discoteca – bar para realizar la reserva, con la aplicación se simplifica esta tarea además de que se puede hacer un filtrado más rápido que se adecue a los gustos del cliente; si la persona lo requiere, junto con la reserva tener la posibilidad de apartar por anticipado ciertas bebidas, comidas o servicios VIP que consideren necesarios.</w:t>
       </w:r>
     </w:p>
     <w:p>
@@ -734,6 +774,7 @@
                 <w:sz w:val="24"/>
                 <w:szCs w:val="24"/>
               </w:rPr>
+              <w:lastRenderedPageBreak/>
               <w:t>Con las características</w:t>
             </w:r>
           </w:p>
@@ -765,6 +806,7 @@
                 <w:sz w:val="24"/>
                 <w:szCs w:val="24"/>
               </w:rPr>
+              <w:lastRenderedPageBreak/>
               <w:t>Que se ve:</w:t>
             </w:r>
           </w:p>
@@ -857,7 +899,16 @@
                 <w:sz w:val="24"/>
                 <w:szCs w:val="24"/>
               </w:rPr>
-              <w:t xml:space="preserve"> bebidas relacionadas con la industria</w:t>
+              <w:t xml:space="preserve"> </w:t>
+            </w:r>
+            <w:r>
+              <w:rPr>
+                <w:rFonts w:ascii="Times New Roman" w:hAnsi="Times New Roman" w:cs="Times New Roman"/>
+                <w:sz w:val="24"/>
+                <w:szCs w:val="24"/>
+              </w:rPr>
+              <w:lastRenderedPageBreak/>
+              <w:t>bebidas relacionadas con la industria</w:t>
             </w:r>
           </w:p>
           <w:p>
@@ -1132,15 +1183,51 @@
                 <w:sz w:val="24"/>
                 <w:szCs w:val="24"/>
               </w:rPr>
-              <w:t>No pu</w:t>
-            </w:r>
-            <w:r>
-              <w:rPr>
-                <w:rFonts w:ascii="Times New Roman" w:hAnsi="Times New Roman" w:cs="Times New Roman"/>
-                <w:sz w:val="24"/>
-                <w:szCs w:val="24"/>
-              </w:rPr>
-              <w:t>eden haber dos o más dispositivos logeados con la misma cuenta al tiempo</w:t>
+              <w:t xml:space="preserve">No </w:t>
+            </w:r>
+            <w:proofErr w:type="gramStart"/>
+            <w:r>
+              <w:rPr>
+                <w:rFonts w:ascii="Times New Roman" w:hAnsi="Times New Roman" w:cs="Times New Roman"/>
+                <w:sz w:val="24"/>
+                <w:szCs w:val="24"/>
+              </w:rPr>
+              <w:t>pu</w:t>
+            </w:r>
+            <w:r>
+              <w:rPr>
+                <w:rFonts w:ascii="Times New Roman" w:hAnsi="Times New Roman" w:cs="Times New Roman"/>
+                <w:sz w:val="24"/>
+                <w:szCs w:val="24"/>
+              </w:rPr>
+              <w:t>eden</w:t>
+            </w:r>
+            <w:proofErr w:type="gramEnd"/>
+            <w:r>
+              <w:rPr>
+                <w:rFonts w:ascii="Times New Roman" w:hAnsi="Times New Roman" w:cs="Times New Roman"/>
+                <w:sz w:val="24"/>
+                <w:szCs w:val="24"/>
+              </w:rPr>
+              <w:t xml:space="preserve"> haber dos o más dispositivos </w:t>
+            </w:r>
+            <w:proofErr w:type="spellStart"/>
+            <w:r>
+              <w:rPr>
+                <w:rFonts w:ascii="Times New Roman" w:hAnsi="Times New Roman" w:cs="Times New Roman"/>
+                <w:sz w:val="24"/>
+                <w:szCs w:val="24"/>
+              </w:rPr>
+              <w:t>logeados</w:t>
+            </w:r>
+            <w:proofErr w:type="spellEnd"/>
+            <w:r>
+              <w:rPr>
+                <w:rFonts w:ascii="Times New Roman" w:hAnsi="Times New Roman" w:cs="Times New Roman"/>
+                <w:sz w:val="24"/>
+                <w:szCs w:val="24"/>
+              </w:rPr>
+              <w:t xml:space="preserve"> con la misma cuenta al tiempo</w:t>
             </w:r>
           </w:p>
           <w:p>
@@ -1162,8 +1249,18 @@
                 <w:sz w:val="24"/>
                 <w:szCs w:val="24"/>
               </w:rPr>
-              <w:t>Transacciones de reservas relializable</w:t>
-            </w:r>
+              <w:t xml:space="preserve">Transacciones de reservas </w:t>
+            </w:r>
+            <w:proofErr w:type="spellStart"/>
+            <w:r>
+              <w:rPr>
+                <w:rFonts w:ascii="Times New Roman" w:hAnsi="Times New Roman" w:cs="Times New Roman"/>
+                <w:sz w:val="24"/>
+                <w:szCs w:val="24"/>
+              </w:rPr>
+              <w:t>relializable</w:t>
+            </w:r>
+            <w:proofErr w:type="spellEnd"/>
           </w:p>
           <w:p>
             <w:pPr>
@@ -1326,8 +1423,18 @@
                 <w:sz w:val="24"/>
                 <w:szCs w:val="24"/>
               </w:rPr>
-              <w:t>La aplicación deberá tener un peso inferior a 100 mB</w:t>
-            </w:r>
+              <w:t xml:space="preserve">La aplicación deberá tener un peso inferior a 100 </w:t>
+            </w:r>
+            <w:proofErr w:type="spellStart"/>
+            <w:r>
+              <w:rPr>
+                <w:rFonts w:ascii="Times New Roman" w:hAnsi="Times New Roman" w:cs="Times New Roman"/>
+                <w:sz w:val="24"/>
+                <w:szCs w:val="24"/>
+              </w:rPr>
+              <w:t>mB</w:t>
+            </w:r>
+            <w:proofErr w:type="spellEnd"/>
           </w:p>
         </w:tc>
       </w:tr>
@@ -1351,6 +1458,7 @@
           <w:sz w:val="24"/>
           <w:szCs w:val="24"/>
         </w:rPr>
+        <w:lastRenderedPageBreak/>
         <w:t>ITERACIONES</w:t>
       </w:r>
     </w:p>
@@ -1463,7 +1571,16 @@
                 <w:sz w:val="24"/>
                 <w:szCs w:val="24"/>
               </w:rPr>
-              <w:t>que conformaran el esqueleto del proyecto</w:t>
+              <w:t xml:space="preserve">que conformaran el </w:t>
+            </w:r>
+            <w:r>
+              <w:rPr>
+                <w:rFonts w:ascii="Times New Roman" w:hAnsi="Times New Roman" w:cs="Times New Roman"/>
+                <w:sz w:val="24"/>
+                <w:szCs w:val="24"/>
+              </w:rPr>
+              <w:lastRenderedPageBreak/>
+              <w:t>esqueleto del proyecto</w:t>
             </w:r>
             <w:r>
               <w:rPr>
@@ -1515,7 +1632,25 @@
                 <w:sz w:val="24"/>
                 <w:szCs w:val="24"/>
               </w:rPr>
-              <w:t xml:space="preserve">Iteraciones adicionales: Casos de uso de caracteristicas no obligatorias, pero </w:t>
+              <w:t xml:space="preserve">Iteraciones adicionales: Casos de uso de </w:t>
+            </w:r>
+            <w:proofErr w:type="spellStart"/>
+            <w:r>
+              <w:rPr>
+                <w:rFonts w:ascii="Times New Roman" w:hAnsi="Times New Roman" w:cs="Times New Roman"/>
+                <w:sz w:val="24"/>
+                <w:szCs w:val="24"/>
+              </w:rPr>
+              <w:t>caracteristicas</w:t>
+            </w:r>
+            <w:proofErr w:type="spellEnd"/>
+            <w:r>
+              <w:rPr>
+                <w:rFonts w:ascii="Times New Roman" w:hAnsi="Times New Roman" w:cs="Times New Roman"/>
+                <w:sz w:val="24"/>
+                <w:szCs w:val="24"/>
+              </w:rPr>
+              <w:t xml:space="preserve"> no obligatorias, pero </w:t>
             </w:r>
             <w:r>
               <w:rPr>
@@ -1634,6 +1769,7 @@
                 <w:sz w:val="24"/>
                 <w:szCs w:val="24"/>
               </w:rPr>
+              <w:lastRenderedPageBreak/>
               <w:t>Codificación</w:t>
             </w:r>
             <w:r>
@@ -1650,7 +1786,43 @@
                 <w:sz w:val="24"/>
                 <w:szCs w:val="24"/>
               </w:rPr>
-              <w:t>de una base de datos para almacenar la información de los clientes y bares, adicionalmente, realizar las funciones basicas que tendria la app.</w:t>
+              <w:t xml:space="preserve">de una base de datos para almacenar la información de los clientes y bares, adicionalmente, realizar las funciones </w:t>
+            </w:r>
+            <w:proofErr w:type="spellStart"/>
+            <w:r>
+              <w:rPr>
+                <w:rFonts w:ascii="Times New Roman" w:hAnsi="Times New Roman" w:cs="Times New Roman"/>
+                <w:sz w:val="24"/>
+                <w:szCs w:val="24"/>
+              </w:rPr>
+              <w:t>basicas</w:t>
+            </w:r>
+            <w:proofErr w:type="spellEnd"/>
+            <w:r>
+              <w:rPr>
+                <w:rFonts w:ascii="Times New Roman" w:hAnsi="Times New Roman" w:cs="Times New Roman"/>
+                <w:sz w:val="24"/>
+                <w:szCs w:val="24"/>
+              </w:rPr>
+              <w:t xml:space="preserve"> que </w:t>
+            </w:r>
+            <w:proofErr w:type="spellStart"/>
+            <w:r>
+              <w:rPr>
+                <w:rFonts w:ascii="Times New Roman" w:hAnsi="Times New Roman" w:cs="Times New Roman"/>
+                <w:sz w:val="24"/>
+                <w:szCs w:val="24"/>
+              </w:rPr>
+              <w:t>tendria</w:t>
+            </w:r>
+            <w:proofErr w:type="spellEnd"/>
+            <w:r>
+              <w:rPr>
+                <w:rFonts w:ascii="Times New Roman" w:hAnsi="Times New Roman" w:cs="Times New Roman"/>
+                <w:sz w:val="24"/>
+                <w:szCs w:val="24"/>
+              </w:rPr>
+              <w:t xml:space="preserve"> la app.</w:t>
             </w:r>
           </w:p>
           <w:p>
@@ -1688,7 +1860,34 @@
                 <w:sz w:val="24"/>
                 <w:szCs w:val="24"/>
               </w:rPr>
-              <w:t xml:space="preserve">: Probar las funciones basicas de la app hasta el momento que funcionen de la mejor manera para los clientes como para los bares. </w:t>
+              <w:t xml:space="preserve">: Probar las funciones </w:t>
+            </w:r>
+            <w:proofErr w:type="spellStart"/>
+            <w:r>
+              <w:rPr>
+                <w:rFonts w:ascii="Times New Roman" w:hAnsi="Times New Roman" w:cs="Times New Roman"/>
+                <w:sz w:val="24"/>
+                <w:szCs w:val="24"/>
+              </w:rPr>
+              <w:t>basicas</w:t>
+            </w:r>
+            <w:proofErr w:type="spellEnd"/>
+            <w:r>
+              <w:rPr>
+                <w:rFonts w:ascii="Times New Roman" w:hAnsi="Times New Roman" w:cs="Times New Roman"/>
+                <w:sz w:val="24"/>
+                <w:szCs w:val="24"/>
+              </w:rPr>
+              <w:t xml:space="preserve"> </w:t>
+            </w:r>
+            <w:r>
+              <w:rPr>
+                <w:rFonts w:ascii="Times New Roman" w:hAnsi="Times New Roman" w:cs="Times New Roman"/>
+                <w:sz w:val="24"/>
+                <w:szCs w:val="24"/>
+              </w:rPr>
+              <w:lastRenderedPageBreak/>
+              <w:t xml:space="preserve">de la app hasta el momento que funcionen de la mejor manera para los clientes como para los bares. </w:t>
             </w:r>
           </w:p>
           <w:p>
@@ -1781,6 +1980,7 @@
                 <w:sz w:val="24"/>
                 <w:szCs w:val="24"/>
               </w:rPr>
+              <w:lastRenderedPageBreak/>
               <w:t>Despliegue</w:t>
             </w:r>
             <w:r>
@@ -1789,15 +1989,96 @@
                 <w:sz w:val="24"/>
                 <w:szCs w:val="24"/>
               </w:rPr>
-              <w:t>: Ya realizadas todas las pruebas correspondientes de codigo llega el momento de despleguar la app y ponerla en uso de manera constante, muy probablemen</w:t>
-            </w:r>
-            <w:r>
-              <w:rPr>
-                <w:rFonts w:ascii="Times New Roman" w:hAnsi="Times New Roman" w:cs="Times New Roman"/>
-                <w:sz w:val="24"/>
-                <w:szCs w:val="24"/>
-              </w:rPr>
-              <w:t>te nos tengamos que regresar a alguna iteación para arreglar algun error o complementar alguna función.</w:t>
+              <w:t xml:space="preserve">: Ya realizadas todas las pruebas correspondientes de </w:t>
+            </w:r>
+            <w:proofErr w:type="spellStart"/>
+            <w:r>
+              <w:rPr>
+                <w:rFonts w:ascii="Times New Roman" w:hAnsi="Times New Roman" w:cs="Times New Roman"/>
+                <w:sz w:val="24"/>
+                <w:szCs w:val="24"/>
+              </w:rPr>
+              <w:t>codigo</w:t>
+            </w:r>
+            <w:proofErr w:type="spellEnd"/>
+            <w:r>
+              <w:rPr>
+                <w:rFonts w:ascii="Times New Roman" w:hAnsi="Times New Roman" w:cs="Times New Roman"/>
+                <w:sz w:val="24"/>
+                <w:szCs w:val="24"/>
+              </w:rPr>
+              <w:t xml:space="preserve"> llega el momento de </w:t>
+            </w:r>
+            <w:proofErr w:type="spellStart"/>
+            <w:r>
+              <w:rPr>
+                <w:rFonts w:ascii="Times New Roman" w:hAnsi="Times New Roman" w:cs="Times New Roman"/>
+                <w:sz w:val="24"/>
+                <w:szCs w:val="24"/>
+              </w:rPr>
+              <w:t>despleguar</w:t>
+            </w:r>
+            <w:proofErr w:type="spellEnd"/>
+            <w:r>
+              <w:rPr>
+                <w:rFonts w:ascii="Times New Roman" w:hAnsi="Times New Roman" w:cs="Times New Roman"/>
+                <w:sz w:val="24"/>
+                <w:szCs w:val="24"/>
+              </w:rPr>
+              <w:t xml:space="preserve"> la app y ponerla en uso de manera constante, muy probablemen</w:t>
+            </w:r>
+            <w:r>
+              <w:rPr>
+                <w:rFonts w:ascii="Times New Roman" w:hAnsi="Times New Roman" w:cs="Times New Roman"/>
+                <w:sz w:val="24"/>
+                <w:szCs w:val="24"/>
+              </w:rPr>
+              <w:t xml:space="preserve">te nos tengamos que </w:t>
+            </w:r>
+            <w:r>
+              <w:rPr>
+                <w:rFonts w:ascii="Times New Roman" w:hAnsi="Times New Roman" w:cs="Times New Roman"/>
+                <w:sz w:val="24"/>
+                <w:szCs w:val="24"/>
+              </w:rPr>
+              <w:lastRenderedPageBreak/>
+              <w:t xml:space="preserve">regresar a alguna </w:t>
+            </w:r>
+            <w:proofErr w:type="spellStart"/>
+            <w:r>
+              <w:rPr>
+                <w:rFonts w:ascii="Times New Roman" w:hAnsi="Times New Roman" w:cs="Times New Roman"/>
+                <w:sz w:val="24"/>
+                <w:szCs w:val="24"/>
+              </w:rPr>
+              <w:t>iteación</w:t>
+            </w:r>
+            <w:proofErr w:type="spellEnd"/>
+            <w:r>
+              <w:rPr>
+                <w:rFonts w:ascii="Times New Roman" w:hAnsi="Times New Roman" w:cs="Times New Roman"/>
+                <w:sz w:val="24"/>
+                <w:szCs w:val="24"/>
+              </w:rPr>
+              <w:t xml:space="preserve"> para arreglar </w:t>
+            </w:r>
+            <w:proofErr w:type="spellStart"/>
+            <w:r>
+              <w:rPr>
+                <w:rFonts w:ascii="Times New Roman" w:hAnsi="Times New Roman" w:cs="Times New Roman"/>
+                <w:sz w:val="24"/>
+                <w:szCs w:val="24"/>
+              </w:rPr>
+              <w:t>algun</w:t>
+            </w:r>
+            <w:proofErr w:type="spellEnd"/>
+            <w:r>
+              <w:rPr>
+                <w:rFonts w:ascii="Times New Roman" w:hAnsi="Times New Roman" w:cs="Times New Roman"/>
+                <w:sz w:val="24"/>
+                <w:szCs w:val="24"/>
+              </w:rPr>
+              <w:t xml:space="preserve"> error o complementar alguna función.</w:t>
             </w:r>
           </w:p>
           <w:p>
@@ -1870,8 +2151,8 @@
         <w:tblLook w:val="06A0" w:firstRow="1" w:lastRow="0" w:firstColumn="1" w:lastColumn="0" w:noHBand="1" w:noVBand="1"/>
       </w:tblPr>
       <w:tblGrid>
-        <w:gridCol w:w="4245"/>
-        <w:gridCol w:w="4245"/>
+        <w:gridCol w:w="3681"/>
+        <w:gridCol w:w="4809"/>
       </w:tblGrid>
       <w:tr>
         <w:trPr>
@@ -1879,18 +2160,16 @@
         </w:trPr>
         <w:tc>
           <w:tcPr>
-            <w:tcW w:w="4245" w:type="dxa"/>
+            <w:tcW w:w="3681" w:type="dxa"/>
           </w:tcPr>
           <w:p>
             <w:r>
-              <w:rPr>
-                <w:noProof/>
-              </w:rPr>
+              <w:lastRenderedPageBreak/>
               <w:drawing>
-                <wp:inline distT="0" distB="0" distL="0" distR="0" wp14:anchorId="5466317E" wp14:editId="4D06DC78">
-                  <wp:extent cx="2015391" cy="3830671"/>
-                  <wp:effectExtent l="0" t="0" r="0" b="0"/>
-                  <wp:docPr id="1560421297" name="Imagen 1560421297"/>
+                <wp:inline distT="0" distB="0" distL="0" distR="0" wp14:anchorId="3B61453C" wp14:editId="4BFC16FB">
+                  <wp:extent cx="2185123" cy="3657600"/>
+                  <wp:effectExtent l="0" t="0" r="5715" b="0"/>
+                  <wp:docPr id="1" name="Imagen 1"/>
                   <wp:cNvGraphicFramePr>
                     <a:graphicFrameLocks xmlns:a="http://schemas.openxmlformats.org/drawingml/2006/main" noChangeAspect="1"/>
                   </wp:cNvGraphicFramePr>
@@ -1898,17 +2177,11 @@
                     <a:graphicData uri="http://schemas.openxmlformats.org/drawingml/2006/picture">
                       <pic:pic xmlns:pic="http://schemas.openxmlformats.org/drawingml/2006/picture">
                         <pic:nvPicPr>
-                          <pic:cNvPr id="0" name=""/>
+                          <pic:cNvPr id="1" name=""/>
                           <pic:cNvPicPr/>
                         </pic:nvPicPr>
                         <pic:blipFill>
-                          <a:blip r:embed="rId5">
-                            <a:extLst>
-                              <a:ext uri="{28A0092B-C50C-407E-A947-70E740481C1C}">
-                                <a14:useLocalDpi xmlns:a14="http://schemas.microsoft.com/office/drawing/2010/main" val="0"/>
-                              </a:ext>
-                            </a:extLst>
-                          </a:blip>
+                          <a:blip r:embed="rId5"/>
                           <a:stretch>
                             <a:fillRect/>
                           </a:stretch>
@@ -1916,7 +2189,7 @@
                         <pic:spPr>
                           <a:xfrm>
                             <a:off x="0" y="0"/>
-                            <a:ext cx="2015391" cy="3830671"/>
+                            <a:ext cx="2191426" cy="3668151"/>
                           </a:xfrm>
                           <a:prstGeom prst="rect">
                             <a:avLst/>
@@ -1932,18 +2205,15 @@
         </w:tc>
         <w:tc>
           <w:tcPr>
-            <w:tcW w:w="4245" w:type="dxa"/>
+            <w:tcW w:w="4809" w:type="dxa"/>
           </w:tcPr>
           <w:p>
             <w:r>
-              <w:rPr>
-                <w:noProof/>
-              </w:rPr>
               <w:drawing>
-                <wp:inline distT="0" distB="0" distL="0" distR="0" wp14:anchorId="488D093F" wp14:editId="4B278B1B">
-                  <wp:extent cx="2526648" cy="3660225"/>
-                  <wp:effectExtent l="0" t="0" r="0" b="0"/>
-                  <wp:docPr id="1287878578" name="Imagen 1287878578"/>
+                <wp:inline distT="0" distB="0" distL="0" distR="0" wp14:anchorId="41956D1F" wp14:editId="3E610EA8">
+                  <wp:extent cx="2927718" cy="3619500"/>
+                  <wp:effectExtent l="0" t="0" r="6350" b="0"/>
+                  <wp:docPr id="2" name="Imagen 2"/>
                   <wp:cNvGraphicFramePr>
                     <a:graphicFrameLocks xmlns:a="http://schemas.openxmlformats.org/drawingml/2006/main" noChangeAspect="1"/>
                   </wp:cNvGraphicFramePr>
@@ -1951,17 +2221,11 @@
                     <a:graphicData uri="http://schemas.openxmlformats.org/drawingml/2006/picture">
                       <pic:pic xmlns:pic="http://schemas.openxmlformats.org/drawingml/2006/picture">
                         <pic:nvPicPr>
-                          <pic:cNvPr id="0" name=""/>
+                          <pic:cNvPr id="1" name=""/>
                           <pic:cNvPicPr/>
                         </pic:nvPicPr>
                         <pic:blipFill>
-                          <a:blip r:embed="rId6">
-                            <a:extLst>
-                              <a:ext uri="{28A0092B-C50C-407E-A947-70E740481C1C}">
-                                <a14:useLocalDpi xmlns:a14="http://schemas.microsoft.com/office/drawing/2010/main" val="0"/>
-                              </a:ext>
-                            </a:extLst>
-                          </a:blip>
+                          <a:blip r:embed="rId6"/>
                           <a:stretch>
                             <a:fillRect/>
                           </a:stretch>
@@ -1969,7 +2233,7 @@
                         <pic:spPr>
                           <a:xfrm>
                             <a:off x="0" y="0"/>
-                            <a:ext cx="2526648" cy="3660225"/>
+                            <a:ext cx="2934395" cy="3627754"/>
                           </a:xfrm>
                           <a:prstGeom prst="rect">
                             <a:avLst/>
@@ -1983,6 +2247,8 @@
             </w:r>
           </w:p>
         </w:tc>
+        <w:bookmarkStart w:id="0" w:name="_GoBack"/>
+        <w:bookmarkEnd w:id="0"/>
       </w:tr>
     </w:tbl>
     <w:p/>
@@ -1998,7 +2264,7 @@
 </file>
 
 <file path=word/numbering.xml><?xml version="1.0" encoding="utf-8"?>
-<w:numbering xmlns:wpc="http://schemas.microsoft.com/office/word/2010/wordprocessingCanvas" xmlns:cx="http://schemas.microsoft.com/office/drawing/2014/chartex" xmlns:cx1="http://schemas.microsoft.com/office/drawing/2015/9/8/chartex" xmlns:cx2="http://schemas.microsoft.com/office/drawing/2015/10/21/chartex" xmlns:cx3="http://schemas.microsoft.com/office/drawing/2016/5/9/chartex" xmlns:cx4="http://schemas.microsoft.com/office/drawing/2016/5/10/chartex" xmlns:cx5="http://schemas.microsoft.com/office/drawing/2016/5/11/chartex" xmlns:cx6="http://schemas.microsoft.com/office/drawing/2016/5/12/chartex" xmlns:cx7="http://schemas.microsoft.com/office/drawing/2016/5/13/chartex" xmlns:cx8="http://schemas.microsoft.com/office/drawing/2016/5/14/chartex" xmlns:mc="http://schemas.openxmlformats.org/markup-compatibility/2006" xmlns:aink="http://schemas.microsoft.com/office/drawing/2016/ink" xmlns:am3d="http://schemas.microsoft.com/office/drawing/2017/model3d" xmlns:o="urn:schemas-microsoft-com:office:office" xmlns:oel="http://schemas.microsoft.com/office/2019/extlst" xmlns:r="http://schemas.openxmlformats.org/officeDocument/2006/relationships" xmlns:m="http://schemas.openxmlformats.org/officeDocument/2006/math" xmlns:v="urn:schemas-microsoft-com:vml" xmlns:wp14="http://schemas.microsoft.com/office/word/2010/wordprocessingDrawing" xmlns:wp="http://schemas.openxmlformats.org/drawingml/2006/wordprocessingDrawing" xmlns:w10="urn:schemas-microsoft-com:office:word" xmlns:w="http://schemas.openxmlformats.org/wordprocessingml/2006/main" xmlns:w14="http://schemas.microsoft.com/office/word/2010/wordml" xmlns:w15="http://schemas.microsoft.com/office/word/2012/wordml" xmlns:w16cex="http://schemas.microsoft.com/office/word/2018/wordml/cex" xmlns:w16cid="http://schemas.microsoft.com/office/word/2016/wordml/cid" xmlns:w16="http://schemas.microsoft.com/office/word/2018/wordml" xmlns:w16sdtdh="http://schemas.microsoft.com/office/word/2020/wordml/sdtdatahash" xmlns:w16se="http://schemas.microsoft.com/office/word/2015/wordml/symex" xmlns:wpg="http://schemas.microsoft.com/office/word/2010/wordprocessingGroup" xmlns:wpi="http://schemas.microsoft.com/office/word/2010/wordprocessingInk" xmlns:wne="http://schemas.microsoft.com/office/word/2006/wordml" xmlns:wps="http://schemas.microsoft.com/office/word/2010/wordprocessingShape" mc:Ignorable="w14 w15 w16se w16cid w16 w16cex w16sdtdh wp14">
+<w:numbering xmlns:wpc="http://schemas.microsoft.com/office/word/2010/wordprocessingCanvas" xmlns:cx="http://schemas.microsoft.com/office/drawing/2014/chartex" xmlns:cx1="http://schemas.microsoft.com/office/drawing/2015/9/8/chartex" xmlns:cx2="http://schemas.microsoft.com/office/drawing/2015/10/21/chartex" xmlns:cx3="http://schemas.microsoft.com/office/drawing/2016/5/9/chartex" xmlns:cx4="http://schemas.microsoft.com/office/drawing/2016/5/10/chartex" xmlns:cx5="http://schemas.microsoft.com/office/drawing/2016/5/11/chartex" xmlns:cx6="http://schemas.microsoft.com/office/drawing/2016/5/12/chartex" xmlns:cx7="http://schemas.microsoft.com/office/drawing/2016/5/13/chartex" xmlns:cx8="http://schemas.microsoft.com/office/drawing/2016/5/14/chartex" xmlns:mc="http://schemas.openxmlformats.org/markup-compatibility/2006" xmlns:aink="http://schemas.microsoft.com/office/drawing/2016/ink" xmlns:am3d="http://schemas.microsoft.com/office/drawing/2017/model3d" xmlns:o="urn:schemas-microsoft-com:office:office" xmlns:r="http://schemas.openxmlformats.org/officeDocument/2006/relationships" xmlns:m="http://schemas.openxmlformats.org/officeDocument/2006/math" xmlns:v="urn:schemas-microsoft-com:vml" xmlns:wp14="http://schemas.microsoft.com/office/word/2010/wordprocessingDrawing" xmlns:wp="http://schemas.openxmlformats.org/drawingml/2006/wordprocessingDrawing" xmlns:w10="urn:schemas-microsoft-com:office:word" xmlns:w="http://schemas.openxmlformats.org/wordprocessingml/2006/main" xmlns:w14="http://schemas.microsoft.com/office/word/2010/wordml" xmlns:w15="http://schemas.microsoft.com/office/word/2012/wordml" xmlns:w16cid="http://schemas.microsoft.com/office/word/2016/wordml/cid" xmlns:w16se="http://schemas.microsoft.com/office/word/2015/wordml/symex" xmlns:wpg="http://schemas.microsoft.com/office/word/2010/wordprocessingGroup" xmlns:wpi="http://schemas.microsoft.com/office/word/2010/wordprocessingInk" xmlns:wne="http://schemas.microsoft.com/office/word/2006/wordml" xmlns:wps="http://schemas.microsoft.com/office/word/2010/wordprocessingShape" mc:Ignorable="w14 w15 w16se w16cid wp14">
   <w:abstractNum w:abstractNumId="0" w15:restartNumberingAfterBreak="0">
     <w:nsid w:val="2B59B862"/>
     <w:multiLevelType w:val="hybridMultilevel"/>
@@ -2451,23 +2717,23 @@
       </w:rPr>
     </w:lvl>
   </w:abstractNum>
-  <w:num w:numId="1" w16cid:durableId="551843557">
+  <w:num w:numId="1">
     <w:abstractNumId w:val="2"/>
   </w:num>
-  <w:num w:numId="2" w16cid:durableId="759177565">
+  <w:num w:numId="2">
     <w:abstractNumId w:val="3"/>
   </w:num>
-  <w:num w:numId="3" w16cid:durableId="1386682051">
+  <w:num w:numId="3">
     <w:abstractNumId w:val="0"/>
   </w:num>
-  <w:num w:numId="4" w16cid:durableId="2070877226">
+  <w:num w:numId="4">
     <w:abstractNumId w:val="1"/>
   </w:num>
 </w:numbering>
 </file>
 
 <file path=word/styles.xml><?xml version="1.0" encoding="utf-8"?>
-<w:styles xmlns:mc="http://schemas.openxmlformats.org/markup-compatibility/2006" xmlns:r="http://schemas.openxmlformats.org/officeDocument/2006/relationships" xmlns:w="http://schemas.openxmlformats.org/wordprocessingml/2006/main" xmlns:w14="http://schemas.microsoft.com/office/word/2010/wordml" xmlns:w15="http://schemas.microsoft.com/office/word/2012/wordml" xmlns:w16cex="http://schemas.microsoft.com/office/word/2018/wordml/cex" xmlns:w16cid="http://schemas.microsoft.com/office/word/2016/wordml/cid" xmlns:w16="http://schemas.microsoft.com/office/word/2018/wordml" xmlns:w16sdtdh="http://schemas.microsoft.com/office/word/2020/wordml/sdtdatahash" xmlns:w16se="http://schemas.microsoft.com/office/word/2015/wordml/symex" mc:Ignorable="w14 w15 w16se w16cid w16 w16cex w16sdtdh">
+<w:styles xmlns:mc="http://schemas.openxmlformats.org/markup-compatibility/2006" xmlns:r="http://schemas.openxmlformats.org/officeDocument/2006/relationships" xmlns:w="http://schemas.openxmlformats.org/wordprocessingml/2006/main" xmlns:w14="http://schemas.microsoft.com/office/word/2010/wordml" xmlns:w15="http://schemas.microsoft.com/office/word/2012/wordml" xmlns:w16cid="http://schemas.microsoft.com/office/word/2016/wordml/cid" xmlns:w16se="http://schemas.microsoft.com/office/word/2015/wordml/symex" mc:Ignorable="w14 w15 w16se w16cid">
   <w:docDefaults>
     <w:rPrDefault>
       <w:rPr>
@@ -2483,7 +2749,7 @@
       </w:pPr>
     </w:pPrDefault>
   </w:docDefaults>
-  <w:latentStyles w:defLockedState="0" w:defUIPriority="99" w:defSemiHidden="0" w:defUnhideWhenUsed="0" w:defQFormat="0" w:count="376">
+  <w:latentStyles w:defLockedState="0" w:defUIPriority="99" w:defSemiHidden="0" w:defUnhideWhenUsed="0" w:defQFormat="0" w:count="375">
     <w:lsdException w:name="Normal" w:uiPriority="0" w:qFormat="1"/>
     <w:lsdException w:name="heading 1" w:uiPriority="9" w:qFormat="1"/>
     <w:lsdException w:name="heading 2" w:semiHidden="1" w:uiPriority="9" w:unhideWhenUsed="1" w:qFormat="1"/>
@@ -2859,7 +3125,6 @@
     <w:lsdException w:name="Smart Hyperlink" w:semiHidden="1" w:unhideWhenUsed="1"/>
     <w:lsdException w:name="Hashtag" w:semiHidden="1" w:unhideWhenUsed="1"/>
     <w:lsdException w:name="Unresolved Mention" w:semiHidden="1" w:unhideWhenUsed="1"/>
-    <w:lsdException w:name="Smart Link" w:semiHidden="1" w:unhideWhenUsed="1"/>
   </w:latentStyles>
   <w:style w:type="paragraph" w:default="1" w:styleId="Normal">
     <w:name w:val="Normal"/>

</xml_diff>